<commit_message>
Update Use Case Specification 3.docx
</commit_message>
<xml_diff>
--- a/Use Case Specification 3.docx
+++ b/Use Case Specification 3.docx
@@ -460,7 +460,19 @@
         <w:rPr>
           <w:rFonts w:ascii="Times New Roman" w:eastAsia="Times New Roman" w:hAnsi="Times New Roman"/>
         </w:rPr>
-        <w:t>System returns JWT token.</w:t>
+        <w:t xml:space="preserve">System returns </w:t>
+      </w:r>
+      <w:r>
+        <w:rPr>
+          <w:rFonts w:ascii="Times New Roman" w:eastAsia="Times New Roman" w:hAnsi="Times New Roman"/>
+        </w:rPr>
+        <w:t>authorization</w:t>
+      </w:r>
+      <w:r>
+        <w:rPr>
+          <w:rFonts w:ascii="Times New Roman" w:eastAsia="Times New Roman" w:hAnsi="Times New Roman"/>
+        </w:rPr>
+        <w:t xml:space="preserve"> token.</w:t>
       </w:r>
     </w:p>
     <w:p>
@@ -1591,7 +1603,7 @@
         <w:rPr>
           <w:rFonts w:ascii="Times New Roman" w:eastAsia="Times New Roman" w:hAnsi="Times New Roman"/>
         </w:rPr>
-        <w:t>JWT</w:t>
+        <w:t>token</w:t>
       </w:r>
       <w:r>
         <w:rPr>

</xml_diff>